<commit_message>
final version code and MAJ report
</commit_message>
<xml_diff>
--- a/rapport_brouillon_Alina.docx
+++ b/rapport_brouillon_Alina.docx
@@ -11,70 +11,183 @@
         </w:numPr>
         <w:jc w:val="both"/>
       </w:pPr>
-      <w:proofErr w:type="spellStart"/>
-      <w:r>
-        <w:t>Feature</w:t>
-      </w:r>
-      <w:proofErr w:type="spellEnd"/>
-      <w:r>
+      <w:r>
+        <w:t>Feature selection</w:t>
+      </w:r>
+    </w:p>
+    <w:p>
+      <w:pPr>
+        <w:jc w:val="both"/>
+        <w:rPr>
+          <w:lang w:val="en-US"/>
+        </w:rPr>
+      </w:pPr>
+      <w:r>
+        <w:rPr>
+          <w:lang w:val="en-US"/>
+        </w:rPr>
+        <w:t>As we can see on o</w:t>
+      </w:r>
+      <w:r>
+        <w:rPr>
+          <w:lang w:val="en-US"/>
+        </w:rPr>
+        <w:t xml:space="preserve">ur datasets, especially the Chronic Kidney Disease’s (CKD) one, there are a lot of features. Indeed, there are 24 columns for the features. This may be a problem for our </w:t>
+      </w:r>
+      <w:r>
+        <w:rPr>
+          <w:lang w:val="en-US"/>
+        </w:rPr>
+        <w:t xml:space="preserve">neural network (or any classification algorithm) </w:t>
+      </w:r>
+      <w:r>
+        <w:rPr>
+          <w:lang w:val="en-US"/>
+        </w:rPr>
+        <w:t>: having a high search dimension increases the complexity of the algorithm and its run-time. The neural network will also require a huge amount of data to converge without under-fitting. Therefore, it is essential to define a strategy to reduce the features’ space. We</w:t>
+      </w:r>
+      <w:r>
+        <w:rPr>
+          <w:lang w:val="en-US"/>
+        </w:rPr>
+        <w:t xml:space="preserve"> have already dropped one column during the preprocessing phase, as more than 30% of its lines where empty. We will use a Principal Component Analysis (PCA) algorithm to drop redundant columns.</w:t>
+      </w:r>
+      <w:r>
+        <w:rPr>
+          <w:lang w:val="en-US"/>
+        </w:rPr>
         <w:t xml:space="preserve"> </w:t>
       </w:r>
-      <w:proofErr w:type="spellStart"/>
-      <w:r>
-        <w:t>selection</w:t>
-      </w:r>
-      <w:proofErr w:type="spellEnd"/>
-    </w:p>
-    <w:p>
-      <w:pPr>
-        <w:jc w:val="both"/>
-        <w:rPr>
-          <w:lang w:val="en-US"/>
-        </w:rPr>
-      </w:pPr>
-      <w:r>
-        <w:rPr>
-          <w:lang w:val="en-US"/>
-        </w:rPr>
-        <w:t>As we can see on o</w:t>
-      </w:r>
-      <w:r>
-        <w:rPr>
-          <w:lang w:val="en-US"/>
-        </w:rPr>
-        <w:t xml:space="preserve">ur datasets, especially the Chronic Kidney Disease’s (CKD) one, there are a lot of features. Indeed, there are 24 columns for the features. This may be a problem for our </w:t>
-      </w:r>
-      <w:r>
-        <w:rPr>
-          <w:lang w:val="en-US"/>
-        </w:rPr>
-        <w:t>neural network (or any classification algorithm</w:t>
-      </w:r>
-      <w:proofErr w:type="gramStart"/>
-      <w:r>
-        <w:rPr>
-          <w:lang w:val="en-US"/>
-        </w:rPr>
-        <w:t xml:space="preserve">) </w:t>
-      </w:r>
-      <w:r>
-        <w:rPr>
-          <w:lang w:val="en-US"/>
-        </w:rPr>
-        <w:t>:</w:t>
-      </w:r>
-      <w:proofErr w:type="gramEnd"/>
-      <w:r>
-        <w:rPr>
-          <w:lang w:val="en-US"/>
-        </w:rPr>
-        <w:t xml:space="preserve"> indeed, having a high search dimension increases the complexity of the algorithm and its run-time. The neural network will also require a huge amount of data to converge without under-fitting. Therefore, it is essential to define a strategy to reduce the features’ space. We</w:t>
-      </w:r>
-      <w:r>
-        <w:rPr>
-          <w:lang w:val="en-US"/>
-        </w:rPr>
-        <w:t xml:space="preserve"> have already dropped one column during the preprocessing phase, as more than 30% of its lines where empty. We will use a Principal Component Analysis (PCA) algorithm to drop redundant columns.</w:t>
+      <w:r>
+        <w:rPr>
+          <w:lang w:val="en-US"/>
+        </w:rPr>
+        <w:t>We already have a standardize dataset thanks to the pre-processing step, which is essential to apply a PCA algorithm without suffering from high variance.</w:t>
+      </w:r>
+    </w:p>
+    <w:p>
+      <w:pPr>
+        <w:jc w:val="both"/>
+        <w:rPr>
+          <w:lang w:val="en-US"/>
+        </w:rPr>
+      </w:pPr>
+      <w:r>
+        <w:rPr>
+          <w:lang w:val="en-US"/>
+        </w:rPr>
+        <w:t xml:space="preserve">PCA </w:t>
+      </w:r>
+      <w:r>
+        <w:rPr>
+          <w:lang w:val="en-US"/>
+        </w:rPr>
+        <w:t xml:space="preserve">is an unsupervised technique </w:t>
+      </w:r>
+      <w:r>
+        <w:rPr>
+          <w:lang w:val="en-US"/>
+        </w:rPr>
+        <w:t xml:space="preserve">which aims to make the high variability of the data more visible by rotating the axes. It </w:t>
+      </w:r>
+      <w:r>
+        <w:rPr>
+          <w:lang w:val="en-US"/>
+        </w:rPr>
+        <w:t xml:space="preserve">consists in </w:t>
+      </w:r>
+      <w:r>
+        <w:rPr>
+          <w:lang w:val="en-US"/>
+        </w:rPr>
+        <w:t xml:space="preserve">the </w:t>
+      </w:r>
+      <w:r>
+        <w:rPr>
+          <w:lang w:val="en-US"/>
+        </w:rPr>
+        <w:t xml:space="preserve">calculation </w:t>
+      </w:r>
+      <w:r>
+        <w:rPr>
+          <w:lang w:val="en-US"/>
+        </w:rPr>
+        <w:t xml:space="preserve">of </w:t>
+      </w:r>
+      <w:r>
+        <w:rPr>
+          <w:lang w:val="en-US"/>
+        </w:rPr>
+        <w:t xml:space="preserve">the eigenvalues </w:t>
+      </w:r>
+      <w:r>
+        <w:rPr>
+          <w:lang w:val="en-US"/>
+        </w:rPr>
+        <w:t xml:space="preserve">and eigenvectors </w:t>
+      </w:r>
+      <w:r>
+        <w:rPr>
+          <w:lang w:val="en-US"/>
+        </w:rPr>
+        <w:t>of our feature matrix</w:t>
+      </w:r>
+      <w:r>
+        <w:rPr>
+          <w:lang w:val="en-US"/>
+        </w:rPr>
+        <w:t xml:space="preserve">. After that, it calculates the variance of each feature and ranges it in a decreasing order. We then select </w:t>
+      </w:r>
+      <w:r>
+        <w:rPr>
+          <w:i/>
+          <w:iCs/>
+          <w:lang w:val="en-US"/>
+        </w:rPr>
+        <w:t>n</w:t>
+      </w:r>
+      <w:r>
+        <w:rPr>
+          <w:lang w:val="en-US"/>
+        </w:rPr>
+        <w:t xml:space="preserve"> features, depending on how much relevant information we want to keep.</w:t>
+      </w:r>
+      <w:r>
+        <w:rPr>
+          <w:lang w:val="en-US"/>
+        </w:rPr>
+        <w:t xml:space="preserve"> In our case, we define</w:t>
+      </w:r>
+      <w:r>
+        <w:rPr>
+          <w:lang w:val="en-US"/>
+        </w:rPr>
+        <w:t>d</w:t>
+      </w:r>
+      <w:r>
+        <w:rPr>
+          <w:lang w:val="en-US"/>
+        </w:rPr>
+        <w:t xml:space="preserve"> a threshold of 90%</w:t>
+      </w:r>
+      <w:r>
+        <w:rPr>
+          <w:lang w:val="en-US"/>
+        </w:rPr>
+        <w:t xml:space="preserve"> of cumulative variance. </w:t>
+      </w:r>
+      <w:r>
+        <w:rPr>
+          <w:lang w:val="en-US"/>
+        </w:rPr>
+        <w:t>Performing a PCA on the CKD dataset yields to the selection of 10 columns (</w:t>
+      </w:r>
+      <w:r>
+        <w:rPr>
+          <w:highlight w:val="yellow"/>
+          <w:lang w:val="en-US"/>
+        </w:rPr>
+        <w:t>which ones?).</w:t>
       </w:r>
       <w:r>
         <w:rPr>
@@ -84,65 +197,10 @@
       </w:r>
       <w:r>
         <w:rPr>
-          <w:lang w:val="en-US"/>
-        </w:rPr>
-        <w:t>We already have a standardize dataset thanks to the pre-processing step, which is essential to apply a PCA algorithm without suffering from high variance.</w:t>
-      </w:r>
-    </w:p>
-    <w:p>
-      <w:pPr>
-        <w:jc w:val="both"/>
-        <w:rPr>
-          <w:lang w:val="en-US"/>
-        </w:rPr>
-      </w:pPr>
-      <w:r>
-        <w:rPr>
-          <w:lang w:val="en-US"/>
-        </w:rPr>
-        <w:t>PCA consists in calculation the eigen values of our feature matrix, and to take the columns which as the highest eigen values (highest variance ratio). In our case, we define a threshold of 90%, and we take the first n columns with highest variance ratio which sums is higher than 90%.</w:t>
-      </w:r>
-      <w:r>
-        <w:rPr>
-          <w:lang w:val="en-US"/>
-        </w:rPr>
-        <w:t xml:space="preserve"> Performing a PCA on the CKD dataset yields to the selection of 10 columns (</w:t>
-      </w:r>
-      <w:r>
-        <w:rPr>
           <w:highlight w:val="yellow"/>
           <w:lang w:val="en-US"/>
         </w:rPr>
-        <w:t>which ones?).</w:t>
-      </w:r>
-      <w:r>
-        <w:rPr>
-          <w:lang w:val="en-US"/>
-        </w:rPr>
-        <w:t xml:space="preserve"> </w:t>
-      </w:r>
-      <w:r>
-        <w:rPr>
-          <w:highlight w:val="yellow"/>
-          <w:lang w:val="en-US"/>
-        </w:rPr>
-        <w:t xml:space="preserve">On the Bank Note </w:t>
-      </w:r>
-      <w:proofErr w:type="spellStart"/>
-      <w:r>
-        <w:rPr>
-          <w:highlight w:val="yellow"/>
-          <w:lang w:val="en-US"/>
-        </w:rPr>
-        <w:t>Dasaset</w:t>
-      </w:r>
-      <w:proofErr w:type="spellEnd"/>
-      <w:r>
-        <w:rPr>
-          <w:highlight w:val="yellow"/>
-          <w:lang w:val="en-US"/>
-        </w:rPr>
-        <w:t>, it gives …</w:t>
+        <w:t>On the Bank Note Dasaset, it gives …</w:t>
       </w:r>
     </w:p>
     <w:p>
@@ -177,47 +235,53 @@
         </w:rPr>
         <w:t xml:space="preserve">As we deal with numerical data (nor images or temporal data), one of the most appropriate </w:t>
       </w:r>
-      <w:proofErr w:type="gramStart"/>
-      <w:r>
-        <w:rPr>
-          <w:lang w:val="en-US"/>
-        </w:rPr>
-        <w:t>layer</w:t>
-      </w:r>
-      <w:proofErr w:type="gramEnd"/>
+      <w:r>
+        <w:rPr>
+          <w:lang w:val="en-US"/>
+        </w:rPr>
+        <w:t>layers</w:t>
+      </w:r>
       <w:r>
         <w:rPr>
           <w:lang w:val="en-US"/>
         </w:rPr>
         <w:t xml:space="preserve"> to use here is the dense layer (also called fully-connected layer). In order to get a better precision in the predictions, we are going to use 3 dense </w:t>
       </w:r>
-      <w:proofErr w:type="gramStart"/>
-      <w:r>
-        <w:rPr>
-          <w:lang w:val="en-US"/>
-        </w:rPr>
-        <w:t>layer</w:t>
-      </w:r>
-      <w:proofErr w:type="gramEnd"/>
-      <w:r>
-        <w:rPr>
-          <w:lang w:val="en-US"/>
-        </w:rPr>
-        <w:t>. The first 2 layers will use “</w:t>
-      </w:r>
-      <w:proofErr w:type="spellStart"/>
-      <w:r>
-        <w:rPr>
-          <w:lang w:val="en-US"/>
-        </w:rPr>
-        <w:t>ReLU</w:t>
-      </w:r>
-      <w:proofErr w:type="spellEnd"/>
-      <w:r>
-        <w:rPr>
-          <w:lang w:val="en-US"/>
-        </w:rPr>
-        <w:t xml:space="preserve">” as an activation function, which is the most commonly used activation function in hidden layers. The last dense Layer, composed of only one neuron (binary classification), will use the common sigmoid function. </w:t>
+      <w:r>
+        <w:rPr>
+          <w:lang w:val="en-US"/>
+        </w:rPr>
+        <w:t>layers</w:t>
+      </w:r>
+      <w:r>
+        <w:rPr>
+          <w:lang w:val="en-US"/>
+        </w:rPr>
+        <w:t xml:space="preserve">. The first 2 layers will use “ReLU” as an activation function, which is the most commonly used activation function in hidden layers. The last dense </w:t>
+      </w:r>
+      <w:r>
+        <w:rPr>
+          <w:lang w:val="en-US"/>
+        </w:rPr>
+        <w:t>l</w:t>
+      </w:r>
+      <w:r>
+        <w:rPr>
+          <w:lang w:val="en-US"/>
+        </w:rPr>
+        <w:t>ayer, composed of only one neuron (binary classification), will</w:t>
+      </w:r>
+      <w:r>
+        <w:rPr>
+          <w:lang w:val="en-US"/>
+        </w:rPr>
+        <w:t xml:space="preserve"> be followed by the common sigmoid activation function</w:t>
+      </w:r>
+      <w:r>
+        <w:rPr>
+          <w:lang w:val="en-US"/>
+        </w:rPr>
+        <w:t xml:space="preserve">. </w:t>
       </w:r>
     </w:p>
     <w:p>
@@ -244,77 +308,99 @@
         <w:rPr>
           <w:lang w:val="en-US"/>
         </w:rPr>
-        <w:t>), you will notice 2 particular layers. The batch normalization layer…. The dropout allows us to ignore the prediction of a part of the neurons (only during training), 15% of them here. This help our algorithm to avoid overfitting and to better generalize the results on another dataset.</w:t>
-      </w:r>
-    </w:p>
-    <w:p>
-      <w:pPr>
-        <w:jc w:val="both"/>
-        <w:rPr>
-          <w:lang w:val="en-US"/>
-        </w:rPr>
-      </w:pPr>
-      <w:r>
-        <w:rPr>
-          <w:lang w:val="en-US"/>
-        </w:rPr>
-        <w:t xml:space="preserve">Some parameters will be chosen later through a </w:t>
-      </w:r>
-      <w:proofErr w:type="spellStart"/>
-      <w:r>
-        <w:rPr>
-          <w:lang w:val="en-US"/>
-        </w:rPr>
-        <w:t>gridsearch</w:t>
-      </w:r>
-      <w:proofErr w:type="spellEnd"/>
-      <w:r>
-        <w:rPr>
-          <w:lang w:val="en-US"/>
-        </w:rPr>
-        <w:t xml:space="preserve"> (</w:t>
-      </w:r>
-      <w:proofErr w:type="spellStart"/>
-      <w:r>
-        <w:rPr>
-          <w:lang w:val="en-US"/>
-        </w:rPr>
-        <w:t>cf</w:t>
-      </w:r>
-      <w:proofErr w:type="spellEnd"/>
-      <w:r>
-        <w:rPr>
-          <w:lang w:val="en-US"/>
-        </w:rPr>
-        <w:t xml:space="preserve"> next part). We decided to perform this strategy on the number of </w:t>
-      </w:r>
-      <w:proofErr w:type="gramStart"/>
-      <w:r>
-        <w:rPr>
-          <w:lang w:val="en-US"/>
-        </w:rPr>
-        <w:t>epoch</w:t>
-      </w:r>
-      <w:proofErr w:type="gramEnd"/>
-      <w:r>
-        <w:rPr>
-          <w:lang w:val="en-US"/>
-        </w:rPr>
-        <w:t xml:space="preserve">, the batch size, and the optimizer. We won’t perform </w:t>
-      </w:r>
-      <w:proofErr w:type="spellStart"/>
-      <w:r>
-        <w:rPr>
-          <w:lang w:val="en-US"/>
-        </w:rPr>
-        <w:t>gridsearch</w:t>
-      </w:r>
-      <w:proofErr w:type="spellEnd"/>
-      <w:r>
-        <w:rPr>
-          <w:lang w:val="en-US"/>
-        </w:rPr>
-        <w:t xml:space="preserve"> on </w:t>
+        <w:t xml:space="preserve">), you </w:t>
+      </w:r>
+      <w:r>
+        <w:rPr>
+          <w:lang w:val="en-US"/>
+        </w:rPr>
+        <w:t>can</w:t>
+      </w:r>
+      <w:r>
+        <w:rPr>
+          <w:lang w:val="en-US"/>
+        </w:rPr>
+        <w:t xml:space="preserve"> notice 2 particular layers</w:t>
+      </w:r>
+      <w:r>
+        <w:rPr>
+          <w:lang w:val="en-US"/>
+        </w:rPr>
+        <w:t xml:space="preserve"> : t</w:t>
+      </w:r>
+      <w:r>
+        <w:rPr>
+          <w:lang w:val="en-US"/>
+        </w:rPr>
+        <w:t xml:space="preserve">he batch normalization </w:t>
+      </w:r>
+      <w:r>
+        <w:rPr>
+          <w:lang w:val="en-US"/>
+        </w:rPr>
+        <w:t xml:space="preserve">one and the dropout one. </w:t>
+      </w:r>
+      <w:r>
+        <w:rPr>
+          <w:lang w:val="en-US"/>
+        </w:rPr>
+        <w:t>Batch normalization standardizes the input (batch) of the layer, while t</w:t>
+      </w:r>
+      <w:r>
+        <w:rPr>
+          <w:lang w:val="en-US"/>
+        </w:rPr>
+        <w:t xml:space="preserve">he dropout </w:t>
+      </w:r>
+      <w:r>
+        <w:rPr>
+          <w:lang w:val="en-US"/>
+        </w:rPr>
+        <w:t xml:space="preserve">layer </w:t>
+      </w:r>
+      <w:r>
+        <w:rPr>
+          <w:lang w:val="en-US"/>
+        </w:rPr>
+        <w:t>allows us to ignore the prediction of a part of the neurons (only during training), 15% of them here.</w:t>
+      </w:r>
+      <w:r>
+        <w:rPr>
+          <w:lang w:val="en-US"/>
+        </w:rPr>
+        <w:t xml:space="preserve"> </w:t>
+      </w:r>
+      <w:r>
+        <w:rPr>
+          <w:lang w:val="en-US"/>
+        </w:rPr>
+        <w:t>They both help our algorithm to avoid overfitting, to be more stable and to better generalize the results on another dataset.</w:t>
+      </w:r>
+    </w:p>
+    <w:p>
+      <w:pPr>
+        <w:jc w:val="both"/>
+        <w:rPr>
+          <w:lang w:val="en-US"/>
+        </w:rPr>
+      </w:pPr>
+      <w:r>
+        <w:rPr>
+          <w:lang w:val="en-US"/>
+        </w:rPr>
+        <w:t>Some parameters will be chosen later through a gridsearch (</w:t>
+      </w:r>
+      <w:r>
+        <w:rPr>
+          <w:lang w:val="en-US"/>
+        </w:rPr>
+        <w:t>see</w:t>
+      </w:r>
+      <w:r>
+        <w:rPr>
+          <w:lang w:val="en-US"/>
+        </w:rPr>
+        <w:t xml:space="preserve"> next part). We decided to perform this strategy on the number of epoch, the batch size, and the optimizer. We won’t perform gridsearch on </w:t>
       </w:r>
       <w:r>
         <w:rPr>
@@ -359,16 +445,8 @@
         <w:rPr>
           <w:lang w:val="en-US"/>
         </w:rPr>
-        <w:t xml:space="preserve">A common practice is to split the dataset into a training, a validation and a test set. Each dataset has a precise </w:t>
-      </w:r>
-      <w:proofErr w:type="gramStart"/>
-      <w:r>
-        <w:rPr>
-          <w:lang w:val="en-US"/>
-        </w:rPr>
-        <w:t>function :</w:t>
-      </w:r>
-      <w:proofErr w:type="gramEnd"/>
+        <w:t>A common practice is to split the dataset into a training, a validation and a test set. Each dataset has a precise function :</w:t>
+      </w:r>
     </w:p>
     <w:p>
       <w:pPr>
@@ -386,21 +464,7 @@
         <w:rPr>
           <w:lang w:val="en-US"/>
         </w:rPr>
-        <w:t xml:space="preserve">Training </w:t>
-      </w:r>
-      <w:proofErr w:type="gramStart"/>
-      <w:r>
-        <w:rPr>
-          <w:lang w:val="en-US"/>
-        </w:rPr>
-        <w:t>set :</w:t>
-      </w:r>
-      <w:proofErr w:type="gramEnd"/>
-      <w:r>
-        <w:rPr>
-          <w:lang w:val="en-US"/>
-        </w:rPr>
-        <w:t xml:space="preserve"> train the weights of the neural network model chosen</w:t>
+        <w:t>Training set : train the weights of the neural network model chosen</w:t>
       </w:r>
       <w:r>
         <w:rPr>
@@ -425,35 +489,7 @@
         <w:rPr>
           <w:lang w:val="en-US"/>
         </w:rPr>
-        <w:t xml:space="preserve">Validation </w:t>
-      </w:r>
-      <w:proofErr w:type="gramStart"/>
-      <w:r>
-        <w:rPr>
-          <w:lang w:val="en-US"/>
-        </w:rPr>
-        <w:t>set :</w:t>
-      </w:r>
-      <w:proofErr w:type="gramEnd"/>
-      <w:r>
-        <w:rPr>
-          <w:lang w:val="en-US"/>
-        </w:rPr>
-        <w:t xml:space="preserve"> used as a test set to fine-tune the model (</w:t>
-      </w:r>
-      <w:proofErr w:type="spellStart"/>
-      <w:r>
-        <w:rPr>
-          <w:lang w:val="en-US"/>
-        </w:rPr>
-        <w:t>ie</w:t>
-      </w:r>
-      <w:proofErr w:type="spellEnd"/>
-      <w:r>
-        <w:rPr>
-          <w:lang w:val="en-US"/>
-        </w:rPr>
-        <w:t xml:space="preserve"> choose the best parameters or training strategy in order to get the best results)</w:t>
+        <w:t>Validation set : used as a test set to fine-tune the model (ie choose the best parameters or training strategy in order to get the best results)</w:t>
       </w:r>
       <w:r>
         <w:rPr>
@@ -478,16 +514,8 @@
         <w:rPr>
           <w:lang w:val="en-US"/>
         </w:rPr>
-        <w:t xml:space="preserve">Test </w:t>
-      </w:r>
-      <w:proofErr w:type="gramStart"/>
-      <w:r>
-        <w:rPr>
-          <w:lang w:val="en-US"/>
-        </w:rPr>
-        <w:t>set :</w:t>
-      </w:r>
-      <w:proofErr w:type="gramEnd"/>
+        <w:t>Test set :</w:t>
+      </w:r>
       <w:r>
         <w:rPr>
           <w:lang w:val="en-US"/>
@@ -506,21 +534,8 @@
         <w:rPr>
           <w:lang w:val="en-US"/>
         </w:rPr>
-        <w:t xml:space="preserve">Our strategy is here to divide the dataset in </w:t>
-      </w:r>
-      <w:proofErr w:type="gramStart"/>
-      <w:r>
-        <w:rPr>
-          <w:lang w:val="en-US"/>
-        </w:rPr>
-        <w:t>two :</w:t>
-      </w:r>
-      <w:proofErr w:type="gramEnd"/>
-      <w:r>
-        <w:rPr>
-          <w:lang w:val="en-US"/>
-        </w:rPr>
-        <w:t xml:space="preserve"> 0.75% for training/validation set, and 25% for the test set. We decided to take a bigger test set in order to challenge our model and to see if it can easily generalize its results on an unseen dataset.</w:t>
+        <w:lastRenderedPageBreak/>
+        <w:t>Our strategy is here to divide the dataset in two : 0.75% for training/validation set, and 25% for the test set. We decided to take a bigger test set in order to challenge our model and to see if it can easily generalize its results on an unseen dataset.</w:t>
       </w:r>
     </w:p>
     <w:p>
@@ -558,16 +573,8 @@
         <w:rPr>
           <w:lang w:val="en-US"/>
         </w:rPr>
-        <w:t xml:space="preserve"> main </w:t>
-      </w:r>
-      <w:proofErr w:type="gramStart"/>
-      <w:r>
-        <w:rPr>
-          <w:lang w:val="en-US"/>
-        </w:rPr>
-        <w:t>steps :</w:t>
-      </w:r>
-      <w:proofErr w:type="gramEnd"/>
+        <w:t xml:space="preserve"> main steps :</w:t>
+      </w:r>
     </w:p>
     <w:p>
       <w:pPr>
@@ -585,22 +592,7 @@
         <w:rPr>
           <w:lang w:val="en-US"/>
         </w:rPr>
-        <w:lastRenderedPageBreak/>
-        <w:t>Step</w:t>
-      </w:r>
-      <w:proofErr w:type="gramStart"/>
-      <w:r>
-        <w:rPr>
-          <w:lang w:val="en-US"/>
-        </w:rPr>
-        <w:t>1 :</w:t>
-      </w:r>
-      <w:proofErr w:type="gramEnd"/>
-      <w:r>
-        <w:rPr>
-          <w:lang w:val="en-US"/>
-        </w:rPr>
-        <w:t xml:space="preserve"> </w:t>
+        <w:t xml:space="preserve">Step1 : </w:t>
       </w:r>
       <w:r>
         <w:rPr>
@@ -618,21 +610,7 @@
         <w:rPr>
           <w:lang w:val="en-US"/>
         </w:rPr>
-        <w:t xml:space="preserve">validation and </w:t>
-      </w:r>
-      <w:proofErr w:type="spellStart"/>
-      <w:r>
-        <w:rPr>
-          <w:lang w:val="en-US"/>
-        </w:rPr>
-        <w:t>gridsearch</w:t>
-      </w:r>
-      <w:proofErr w:type="spellEnd"/>
-      <w:r>
-        <w:rPr>
-          <w:lang w:val="en-US"/>
-        </w:rPr>
-        <w:t xml:space="preserve"> in order to </w:t>
+        <w:t xml:space="preserve">validation and gridsearch in order to </w:t>
       </w:r>
       <w:r>
         <w:rPr>
@@ -644,49 +622,7 @@
         <w:rPr>
           <w:lang w:val="en-US"/>
         </w:rPr>
-        <w:t xml:space="preserve">as it is a common value used for this kind of cross-validation. The </w:t>
-      </w:r>
-      <w:proofErr w:type="spellStart"/>
-      <w:r>
-        <w:rPr>
-          <w:lang w:val="en-US"/>
-        </w:rPr>
-        <w:t>gridsearch</w:t>
-      </w:r>
-      <w:proofErr w:type="spellEnd"/>
-      <w:r>
-        <w:rPr>
-          <w:lang w:val="en-US"/>
-        </w:rPr>
-        <w:t xml:space="preserve"> will be performed on 3 relevant </w:t>
-      </w:r>
-      <w:proofErr w:type="gramStart"/>
-      <w:r>
-        <w:rPr>
-          <w:lang w:val="en-US"/>
-        </w:rPr>
-        <w:t>parameters :</w:t>
-      </w:r>
-      <w:proofErr w:type="gramEnd"/>
-      <w:r>
-        <w:rPr>
-          <w:lang w:val="en-US"/>
-        </w:rPr>
-        <w:t xml:space="preserve"> the number of epochs, the batch size and the kind of optimizer. Playing on the number of epochs and on the </w:t>
-      </w:r>
-      <w:proofErr w:type="gramStart"/>
-      <w:r>
-        <w:rPr>
-          <w:lang w:val="en-US"/>
-        </w:rPr>
-        <w:t>batch</w:t>
-      </w:r>
-      <w:proofErr w:type="gramEnd"/>
-      <w:r>
-        <w:rPr>
-          <w:lang w:val="en-US"/>
-        </w:rPr>
-        <w:t xml:space="preserve"> size will have an impact on the quality of the convergence and also on its speed. The choice of the optimizer depends on the dataset’s characteristics.</w:t>
+        <w:t>as it is a common value used for this kind of cross-validation. The gridsearch will be performed on 3 relevant parameters : the number of epochs, the batch size and the kind of optimizer. Playing on the number of epochs and on the batch size will have an impact on the quality of the convergence and also on its speed. The choice of the optimizer depends on the dataset’s characteristics.</w:t>
       </w:r>
     </w:p>
     <w:p>
@@ -705,21 +641,7 @@
         <w:rPr>
           <w:lang w:val="en-US"/>
         </w:rPr>
-        <w:t xml:space="preserve">Step </w:t>
-      </w:r>
-      <w:proofErr w:type="gramStart"/>
-      <w:r>
-        <w:rPr>
-          <w:lang w:val="en-US"/>
-        </w:rPr>
-        <w:t>2 :</w:t>
-      </w:r>
-      <w:proofErr w:type="gramEnd"/>
-      <w:r>
-        <w:rPr>
-          <w:lang w:val="en-US"/>
-        </w:rPr>
-        <w:t xml:space="preserve"> K-Fold cross</w:t>
+        <w:t>Step 2 : K-Fold cross</w:t>
       </w:r>
       <w:r>
         <w:rPr>
@@ -786,30 +708,32 @@
         <w:rPr>
           <w:lang w:val="en-US"/>
         </w:rPr>
-        <w:t>Common =&gt; accuracy, loss. It’s easy to access it. But to test our model and see its power, its essential to look at other metrics. Explain which one is the most important to look at</w:t>
-      </w:r>
-    </w:p>
-    <w:p>
-      <w:pPr>
-        <w:jc w:val="both"/>
-        <w:rPr>
-          <w:lang w:val="en-US"/>
-        </w:rPr>
-      </w:pPr>
-      <w:r>
-        <w:rPr>
-          <w:lang w:val="en-US"/>
-        </w:rPr>
-        <w:t>Here, our classification strategy may have been better if we had looked at the Recall or other when we chose the best model. Indeed, as we’ll see later, many models achieved a good accuracy. Looking at other metrics could have helped us to choose the best model.</w:t>
-      </w:r>
-    </w:p>
-    <w:p>
-      <w:pPr>
-        <w:jc w:val="both"/>
-        <w:rPr>
-          <w:lang w:val="en-US"/>
-        </w:rPr>
-      </w:pPr>
+        <w:t xml:space="preserve">One of the most common metrics is the accuracy. In our network, this metric is easy to access through the sklearn </w:t>
+      </w:r>
+      <w:r>
+        <w:rPr>
+          <w:lang w:val="en-US"/>
+        </w:rPr>
+        <w:t>functions</w:t>
+      </w:r>
+      <w:r>
+        <w:rPr>
+          <w:lang w:val="en-US"/>
+        </w:rPr>
+        <w:t xml:space="preserve">. The highest the accuracy of a network is, the </w:t>
+      </w:r>
+      <w:r>
+        <w:rPr>
+          <w:lang w:val="en-US"/>
+        </w:rPr>
+        <w:t xml:space="preserve">more its answers are correct. This metric is simple and intuitive. However, it has many drawbacks when we consider a dataset with unbalanced classes. Therefore, we need to look at other metrics to evaluate our model. We will look at the loss of our network, and at the precision, recall and F1-score. A small lost indicates that the network has a good convergence, so we want to minimize this parameter. </w:t>
+      </w:r>
+      <w:r>
+        <w:rPr>
+          <w:lang w:val="en-US"/>
+        </w:rPr>
+        <w:t>The other 3 metrics’ meaning depend on the numbers FP (false positive), FN (false negative), TN (true negative) and TP (true positive). In the CDK dataset, we want to minimize the FN, ie the number of person not considered as sick, while they really are sick.  Therefore, it is essential for us to maximize the recall (which is equal to TP/(TP+FN). It is also good to maximize precision (ie minimize FP). As F1-score is a mean of precision and recall, it’s also important to maximize F1-score.</w:t>
+      </w:r>
     </w:p>
     <w:p>
       <w:pPr>
@@ -860,49 +784,7 @@
         <w:rPr>
           <w:lang w:val="en-US"/>
         </w:rPr>
-        <w:t xml:space="preserve">Best parameters, validation, accuracy, final test. </w:t>
-      </w:r>
-      <w:proofErr w:type="gramStart"/>
-      <w:r>
-        <w:rPr>
-          <w:lang w:val="en-US"/>
-        </w:rPr>
-        <w:t>Attention :</w:t>
-      </w:r>
-      <w:proofErr w:type="gramEnd"/>
-      <w:r>
-        <w:rPr>
-          <w:lang w:val="en-US"/>
-        </w:rPr>
-        <w:t xml:space="preserve"> many 100% accuracy when we chose after K-fold cross-validation. We should maybe do less folds (5) in order to train on a smaller dataset. This will lead to worse results but will probably help us to better chose the algorithm. </w:t>
-      </w:r>
-      <w:proofErr w:type="gramStart"/>
-      <w:r>
-        <w:rPr>
-          <w:lang w:val="en-US"/>
-        </w:rPr>
-        <w:t>Do</w:t>
-      </w:r>
-      <w:proofErr w:type="gramEnd"/>
-      <w:r>
-        <w:rPr>
-          <w:lang w:val="en-US"/>
-        </w:rPr>
-        <w:t xml:space="preserve"> a test to confirm? </w:t>
-      </w:r>
-      <w:proofErr w:type="gramStart"/>
-      <w:r>
-        <w:rPr>
-          <w:lang w:val="en-US"/>
-        </w:rPr>
-        <w:t>What</w:t>
-      </w:r>
-      <w:proofErr w:type="gramEnd"/>
-      <w:r>
-        <w:rPr>
-          <w:lang w:val="en-US"/>
-        </w:rPr>
-        <w:t xml:space="preserve"> can we conclude ? </w:t>
+        <w:t xml:space="preserve">Best parameters, validation, accuracy, final test. Attention : many 100% accuracy when we chose after K-fold cross-validation. We should maybe do less folds (5) in order to train on a smaller dataset. This will lead to worse results but will probably help us to better chose the algorithm. Do a test to confirm? What can we conclude ? </w:t>
       </w:r>
     </w:p>
     <w:p>

</xml_diff>